<commit_message>
Improve Password Change page
And:
- Use String interpolation;
- Improve Permissions;
- Force Company User Password Change;
- Add destroy method to Controllers;
- Bug fixes;
</commit_message>
<xml_diff>
--- a/storage/app/public/docs/templates/final_protocol.docx
+++ b/storage/app/public/docs/templates/final_protocol.docx
@@ -212,12 +212,15 @@
             <w:pPr>
               <w:widowControl w:val="0"/>
               <w:snapToGrid w:val="0"/>
+              <w:jc w:val="center"/>
               <w:rPr>
                 <w:rFonts w:asciiTheme="minorHAnsi" w:hAnsiTheme="minorHAnsi" w:cstheme="minorHAnsi"/>
                 <w:b/>
                 <w:bCs/>
               </w:rPr>
             </w:pPr>
+            <w:bookmarkStart w:id="0" w:name="_GoBack"/>
+            <w:bookmarkEnd w:id="0"/>
             <w:r>
               <w:rPr>
                 <w:rFonts w:asciiTheme="minorHAnsi" w:hAnsiTheme="minorHAnsi" w:cstheme="minorHAnsi"/>
@@ -352,8 +355,6 @@
                 <w:bCs/>
               </w:rPr>
             </w:pPr>
-            <w:bookmarkStart w:id="0" w:name="_GoBack"/>
-            <w:bookmarkEnd w:id="0"/>
           </w:p>
           <w:p>
             <w:pPr>
@@ -2603,7 +2604,7 @@
         <v:shape id="_x0000_i1025" type="#_x0000_t75" style="width:306pt;height:38.25pt">
           <v:imagedata r:id="rId2" o:title=""/>
         </v:shape>
-        <o:OLEObject Type="Embed" ProgID="Word.Picture.8" ShapeID="_x0000_i1025" DrawAspect="Content" ObjectID="_1631079333" r:id="rId3"/>
+        <o:OLEObject Type="Embed" ProgID="Word.Picture.8" ShapeID="_x0000_i1025" DrawAspect="Content" ObjectID="_1631106047" r:id="rId3"/>
       </w:object>
     </w:r>
   </w:p>
@@ -3581,6 +3582,7 @@
     <w:rsid w:val="007277B9"/>
     <w:rsid w:val="007B4E80"/>
     <w:rsid w:val="00A13F0B"/>
+    <w:rsid w:val="00A332ED"/>
     <w:rsid w:val="00AF019C"/>
     <w:rsid w:val="00BE381D"/>
     <w:rsid w:val="00CB4CC0"/>

</xml_diff>